<commit_message>
atualização do documento de casos de uso
</commit_message>
<xml_diff>
--- a/requisito/casos_uso.docx
+++ b/requisito/casos_uso.docx
@@ -1038,10 +1038,10 @@
           <w:noProof/>
         </w:rPr>
         <w:drawing>
-          <wp:inline distT="0" distB="0" distL="0" distR="0" wp14:anchorId="1EE900DA" wp14:editId="007BD9E2">
-            <wp:extent cx="3695700" cy="1733550"/>
-            <wp:effectExtent l="0" t="0" r="0" b="0"/>
-            <wp:docPr id="3" name="Imagem 3" descr="Diagrama&#10;&#10;Descrição gerada automaticamente"/>
+          <wp:inline distT="0" distB="0" distL="0" distR="0" wp14:anchorId="307CB472" wp14:editId="37D33D67">
+            <wp:extent cx="3457575" cy="1733550"/>
+            <wp:effectExtent l="0" t="0" r="9525" b="0"/>
+            <wp:docPr id="1" name="Imagem 1" descr="Diagrama&#10;&#10;Descrição gerada automaticamente"/>
             <wp:cNvGraphicFramePr>
               <a:graphicFrameLocks xmlns:a="http://schemas.openxmlformats.org/drawingml/2006/main" noChangeAspect="1"/>
             </wp:cNvGraphicFramePr>
@@ -1049,7 +1049,7 @@
               <a:graphicData uri="http://schemas.openxmlformats.org/drawingml/2006/picture">
                 <pic:pic xmlns:pic="http://schemas.openxmlformats.org/drawingml/2006/picture">
                   <pic:nvPicPr>
-                    <pic:cNvPr id="3" name="Imagem 3" descr="Diagrama&#10;&#10;Descrição gerada automaticamente"/>
+                    <pic:cNvPr id="1" name="Imagem 1" descr="Diagrama&#10;&#10;Descrição gerada automaticamente"/>
                     <pic:cNvPicPr>
                       <a:picLocks noChangeAspect="1" noChangeArrowheads="1"/>
                     </pic:cNvPicPr>
@@ -1070,7 +1070,7 @@
                   <pic:spPr bwMode="auto">
                     <a:xfrm>
                       <a:off x="0" y="0"/>
-                      <a:ext cx="3695700" cy="1733550"/>
+                      <a:ext cx="3457575" cy="1733550"/>
                     </a:xfrm>
                     <a:prstGeom prst="rect">
                       <a:avLst/>
@@ -6714,6 +6714,59 @@
           <w:iCs w:val="0"/>
         </w:rPr>
       </w:pPr>
+      <w:r>
+        <w:rPr>
+          <w:noProof/>
+        </w:rPr>
+        <w:drawing>
+          <wp:inline distT="0" distB="0" distL="0" distR="0" wp14:anchorId="0D87D365" wp14:editId="3332FF0E">
+            <wp:extent cx="5943600" cy="3960495"/>
+            <wp:effectExtent l="0" t="0" r="0" b="1905"/>
+            <wp:docPr id="2" name="Imagem 2" descr="Diagrama&#10;&#10;Descrição gerada automaticamente"/>
+            <wp:cNvGraphicFramePr>
+              <a:graphicFrameLocks xmlns:a="http://schemas.openxmlformats.org/drawingml/2006/main" noChangeAspect="1"/>
+            </wp:cNvGraphicFramePr>
+            <a:graphic xmlns:a="http://schemas.openxmlformats.org/drawingml/2006/main">
+              <a:graphicData uri="http://schemas.openxmlformats.org/drawingml/2006/picture">
+                <pic:pic xmlns:pic="http://schemas.openxmlformats.org/drawingml/2006/picture">
+                  <pic:nvPicPr>
+                    <pic:cNvPr id="2" name="Imagem 2" descr="Diagrama&#10;&#10;Descrição gerada automaticamente"/>
+                    <pic:cNvPicPr>
+                      <a:picLocks noChangeAspect="1" noChangeArrowheads="1"/>
+                    </pic:cNvPicPr>
+                  </pic:nvPicPr>
+                  <pic:blipFill>
+                    <a:blip r:embed="rId8">
+                      <a:extLst>
+                        <a:ext uri="{28A0092B-C50C-407E-A947-70E740481C1C}">
+                          <a14:useLocalDpi xmlns:a14="http://schemas.microsoft.com/office/drawing/2010/main" val="0"/>
+                        </a:ext>
+                      </a:extLst>
+                    </a:blip>
+                    <a:srcRect/>
+                    <a:stretch>
+                      <a:fillRect/>
+                    </a:stretch>
+                  </pic:blipFill>
+                  <pic:spPr bwMode="auto">
+                    <a:xfrm>
+                      <a:off x="0" y="0"/>
+                      <a:ext cx="5943600" cy="3960495"/>
+                    </a:xfrm>
+                    <a:prstGeom prst="rect">
+                      <a:avLst/>
+                    </a:prstGeom>
+                    <a:noFill/>
+                    <a:ln>
+                      <a:noFill/>
+                    </a:ln>
+                  </pic:spPr>
+                </pic:pic>
+              </a:graphicData>
+            </a:graphic>
+          </wp:inline>
+        </w:drawing>
+      </w:r>
     </w:p>
     <w:p>
       <w:pPr>
@@ -7054,7 +7107,7 @@
           <w:sz w:val="24"/>
           <w:szCs w:val="24"/>
         </w:rPr>
-        <w:t xml:space="preserve"> Principal:</w:t>
+        <w:t xml:space="preserve"> Principal</w:t>
       </w:r>
     </w:p>
     <w:p>
@@ -7134,7 +7187,41 @@
           <w:sz w:val="24"/>
           <w:szCs w:val="24"/>
         </w:rPr>
-        <w:t xml:space="preserve"> o modulo de </w:t>
+        <w:t xml:space="preserve"> o </w:t>
+      </w:r>
+      <w:proofErr w:type="spellStart"/>
+      <w:r>
+        <w:rPr>
+          <w:rFonts w:asciiTheme="minorHAnsi" w:hAnsiTheme="minorHAnsi"/>
+          <w:sz w:val="24"/>
+          <w:szCs w:val="24"/>
+        </w:rPr>
+        <w:t>m</w:t>
+      </w:r>
+      <w:r>
+        <w:rPr>
+          <w:rFonts w:asciiTheme="minorHAnsi" w:hAnsiTheme="minorHAnsi"/>
+          <w:sz w:val="24"/>
+          <w:szCs w:val="24"/>
+        </w:rPr>
+        <w:t>ó</w:t>
+      </w:r>
+      <w:r>
+        <w:rPr>
+          <w:rFonts w:asciiTheme="minorHAnsi" w:hAnsiTheme="minorHAnsi"/>
+          <w:sz w:val="24"/>
+          <w:szCs w:val="24"/>
+        </w:rPr>
+        <w:t>dulo</w:t>
+      </w:r>
+      <w:proofErr w:type="spellEnd"/>
+      <w:r>
+        <w:rPr>
+          <w:rFonts w:asciiTheme="minorHAnsi" w:hAnsiTheme="minorHAnsi"/>
+          <w:sz w:val="24"/>
+          <w:szCs w:val="24"/>
+        </w:rPr>
+        <w:t xml:space="preserve"> de </w:t>
       </w:r>
       <w:proofErr w:type="spellStart"/>
       <w:r>
@@ -7354,15 +7441,7 @@
           <w:sz w:val="24"/>
           <w:szCs w:val="24"/>
         </w:rPr>
-        <w:t xml:space="preserve"> dados </w:t>
-      </w:r>
-      <w:r>
-        <w:rPr>
-          <w:rFonts w:asciiTheme="minorHAnsi" w:hAnsiTheme="minorHAnsi"/>
-          <w:sz w:val="24"/>
-          <w:szCs w:val="24"/>
-        </w:rPr>
-        <w:t xml:space="preserve">do </w:t>
+        <w:t xml:space="preserve"> dados do </w:t>
       </w:r>
       <w:proofErr w:type="spellStart"/>
       <w:r>
@@ -7407,15 +7486,7 @@
           <w:sz w:val="24"/>
           <w:szCs w:val="24"/>
         </w:rPr>
-        <w:t xml:space="preserve">4: </w:t>
-      </w:r>
-      <w:r>
-        <w:rPr>
-          <w:rFonts w:asciiTheme="minorHAnsi" w:hAnsiTheme="minorHAnsi"/>
-          <w:sz w:val="24"/>
-          <w:szCs w:val="24"/>
-        </w:rPr>
-        <w:t xml:space="preserve">O Sistema </w:t>
+        <w:t xml:space="preserve">4: O Sistema </w:t>
       </w:r>
       <w:proofErr w:type="spellStart"/>
       <w:r>
@@ -7932,15 +8003,7 @@
           <w:sz w:val="24"/>
           <w:szCs w:val="24"/>
         </w:rPr>
-        <w:t>)</w:t>
-      </w:r>
-      <w:r>
-        <w:rPr>
-          <w:rFonts w:asciiTheme="minorHAnsi" w:hAnsiTheme="minorHAnsi"/>
-          <w:sz w:val="24"/>
-          <w:szCs w:val="24"/>
-        </w:rPr>
-        <w:t>.</w:t>
+        <w:t>).</w:t>
       </w:r>
     </w:p>
     <w:p>
@@ -8171,6 +8234,16 @@
         </w:rPr>
         <w:t>confirmando</w:t>
       </w:r>
+      <w:proofErr w:type="spellEnd"/>
+      <w:r>
+        <w:rPr>
+          <w:rFonts w:asciiTheme="minorHAnsi" w:hAnsiTheme="minorHAnsi"/>
+          <w:sz w:val="24"/>
+          <w:szCs w:val="24"/>
+        </w:rPr>
+        <w:t xml:space="preserve"> </w:t>
+      </w:r>
+      <w:proofErr w:type="gramStart"/>
       <w:r>
         <w:rPr>
           <w:rFonts w:asciiTheme="minorHAnsi" w:hAnsiTheme="minorHAnsi"/>
@@ -8179,7 +8252,7 @@
         </w:rPr>
         <w:t>a</w:t>
       </w:r>
-      <w:proofErr w:type="spellEnd"/>
+      <w:proofErr w:type="gramEnd"/>
       <w:r>
         <w:rPr>
           <w:rFonts w:asciiTheme="minorHAnsi" w:hAnsiTheme="minorHAnsi"/>
@@ -8268,7 +8341,7 @@
           <w:sz w:val="24"/>
           <w:szCs w:val="24"/>
         </w:rPr>
-        <w:t xml:space="preserve"> Alternativo:</w:t>
+        <w:t xml:space="preserve"> Alternativo</w:t>
       </w:r>
     </w:p>
     <w:p>
@@ -8652,6 +8725,14 @@
         </w:rPr>
         <w:t xml:space="preserve"> estoque</w:t>
       </w:r>
+      <w:r>
+        <w:rPr>
+          <w:rFonts w:asciiTheme="minorHAnsi" w:hAnsiTheme="minorHAnsi"/>
+          <w:sz w:val="24"/>
+          <w:szCs w:val="24"/>
+        </w:rPr>
+        <w:t>.</w:t>
+      </w:r>
     </w:p>
     <w:p>
       <w:pPr>
@@ -8765,6 +8846,158 @@
     <w:p>
       <w:pPr>
         <w:pStyle w:val="InfoBlue"/>
+      </w:pPr>
+    </w:p>
+    <w:p>
+      <w:pPr>
+        <w:pStyle w:val="Corpodetexto"/>
+        <w:rPr>
+          <w:lang w:val="pt-BR"/>
+        </w:rPr>
+      </w:pPr>
+    </w:p>
+    <w:p>
+      <w:pPr>
+        <w:pStyle w:val="Corpodetexto"/>
+        <w:rPr>
+          <w:lang w:val="pt-BR"/>
+        </w:rPr>
+      </w:pPr>
+    </w:p>
+    <w:p>
+      <w:pPr>
+        <w:pStyle w:val="Corpodetexto"/>
+        <w:rPr>
+          <w:lang w:val="pt-BR"/>
+        </w:rPr>
+      </w:pPr>
+    </w:p>
+    <w:p>
+      <w:pPr>
+        <w:pStyle w:val="Corpodetexto"/>
+        <w:rPr>
+          <w:lang w:val="pt-BR"/>
+        </w:rPr>
+      </w:pPr>
+    </w:p>
+    <w:p>
+      <w:pPr>
+        <w:pStyle w:val="Corpodetexto"/>
+        <w:rPr>
+          <w:lang w:val="pt-BR"/>
+        </w:rPr>
+      </w:pPr>
+    </w:p>
+    <w:p>
+      <w:pPr>
+        <w:pStyle w:val="Corpodetexto"/>
+        <w:rPr>
+          <w:lang w:val="pt-BR"/>
+        </w:rPr>
+      </w:pPr>
+    </w:p>
+    <w:p>
+      <w:pPr>
+        <w:pStyle w:val="Corpodetexto"/>
+        <w:rPr>
+          <w:lang w:val="pt-BR"/>
+        </w:rPr>
+      </w:pPr>
+    </w:p>
+    <w:p>
+      <w:pPr>
+        <w:pStyle w:val="Corpodetexto"/>
+        <w:rPr>
+          <w:lang w:val="pt-BR"/>
+        </w:rPr>
+      </w:pPr>
+    </w:p>
+    <w:p>
+      <w:pPr>
+        <w:pStyle w:val="Corpodetexto"/>
+        <w:rPr>
+          <w:lang w:val="pt-BR"/>
+        </w:rPr>
+      </w:pPr>
+    </w:p>
+    <w:p>
+      <w:pPr>
+        <w:pStyle w:val="Corpodetexto"/>
+        <w:rPr>
+          <w:lang w:val="pt-BR"/>
+        </w:rPr>
+      </w:pPr>
+    </w:p>
+    <w:p>
+      <w:pPr>
+        <w:pStyle w:val="Corpodetexto"/>
+        <w:rPr>
+          <w:lang w:val="pt-BR"/>
+        </w:rPr>
+      </w:pPr>
+    </w:p>
+    <w:p>
+      <w:pPr>
+        <w:pStyle w:val="Corpodetexto"/>
+        <w:rPr>
+          <w:lang w:val="pt-BR"/>
+        </w:rPr>
+      </w:pPr>
+    </w:p>
+    <w:p>
+      <w:pPr>
+        <w:pStyle w:val="Corpodetexto"/>
+        <w:rPr>
+          <w:lang w:val="pt-BR"/>
+        </w:rPr>
+      </w:pPr>
+    </w:p>
+    <w:p>
+      <w:pPr>
+        <w:pStyle w:val="Corpodetexto"/>
+        <w:rPr>
+          <w:lang w:val="pt-BR"/>
+        </w:rPr>
+      </w:pPr>
+    </w:p>
+    <w:p>
+      <w:pPr>
+        <w:pStyle w:val="Corpodetexto"/>
+        <w:rPr>
+          <w:lang w:val="pt-BR"/>
+        </w:rPr>
+      </w:pPr>
+    </w:p>
+    <w:p>
+      <w:pPr>
+        <w:pStyle w:val="Corpodetexto"/>
+        <w:rPr>
+          <w:lang w:val="pt-BR"/>
+        </w:rPr>
+      </w:pPr>
+    </w:p>
+    <w:p>
+      <w:pPr>
+        <w:pStyle w:val="Corpodetexto"/>
+        <w:rPr>
+          <w:lang w:val="pt-BR"/>
+        </w:rPr>
+      </w:pPr>
+    </w:p>
+    <w:p>
+      <w:pPr>
+        <w:pStyle w:val="Corpodetexto"/>
+        <w:rPr>
+          <w:lang w:val="pt-BR"/>
+        </w:rPr>
+      </w:pPr>
+    </w:p>
+    <w:p>
+      <w:pPr>
+        <w:pStyle w:val="Corpodetexto"/>
+        <w:rPr>
+          <w:lang w:val="pt-BR"/>
+        </w:rPr>
       </w:pPr>
     </w:p>
     <w:p>
@@ -8828,6 +9061,7 @@
         <w:t xml:space="preserve"> </w:t>
       </w:r>
     </w:p>
+    <w:p/>
     <w:p>
       <w:pPr>
         <w:pStyle w:val="InfoBlue"/>
@@ -8836,6 +9070,59 @@
           <w:iCs w:val="0"/>
         </w:rPr>
       </w:pPr>
+      <w:r>
+        <w:rPr>
+          <w:noProof/>
+        </w:rPr>
+        <w:drawing>
+          <wp:inline distT="0" distB="0" distL="0" distR="0" wp14:anchorId="08FBDDF8" wp14:editId="717E353A">
+            <wp:extent cx="5943600" cy="1214120"/>
+            <wp:effectExtent l="0" t="0" r="0" b="5080"/>
+            <wp:docPr id="5" name="Imagem 5" descr="Diagrama&#10;&#10;Descrição gerada automaticamente"/>
+            <wp:cNvGraphicFramePr>
+              <a:graphicFrameLocks xmlns:a="http://schemas.openxmlformats.org/drawingml/2006/main" noChangeAspect="1"/>
+            </wp:cNvGraphicFramePr>
+            <a:graphic xmlns:a="http://schemas.openxmlformats.org/drawingml/2006/main">
+              <a:graphicData uri="http://schemas.openxmlformats.org/drawingml/2006/picture">
+                <pic:pic xmlns:pic="http://schemas.openxmlformats.org/drawingml/2006/picture">
+                  <pic:nvPicPr>
+                    <pic:cNvPr id="5" name="Imagem 5" descr="Diagrama&#10;&#10;Descrição gerada automaticamente"/>
+                    <pic:cNvPicPr>
+                      <a:picLocks noChangeAspect="1" noChangeArrowheads="1"/>
+                    </pic:cNvPicPr>
+                  </pic:nvPicPr>
+                  <pic:blipFill>
+                    <a:blip r:embed="rId9">
+                      <a:extLst>
+                        <a:ext uri="{28A0092B-C50C-407E-A947-70E740481C1C}">
+                          <a14:useLocalDpi xmlns:a14="http://schemas.microsoft.com/office/drawing/2010/main" val="0"/>
+                        </a:ext>
+                      </a:extLst>
+                    </a:blip>
+                    <a:srcRect/>
+                    <a:stretch>
+                      <a:fillRect/>
+                    </a:stretch>
+                  </pic:blipFill>
+                  <pic:spPr bwMode="auto">
+                    <a:xfrm>
+                      <a:off x="0" y="0"/>
+                      <a:ext cx="5943600" cy="1214120"/>
+                    </a:xfrm>
+                    <a:prstGeom prst="rect">
+                      <a:avLst/>
+                    </a:prstGeom>
+                    <a:noFill/>
+                    <a:ln>
+                      <a:noFill/>
+                    </a:ln>
+                  </pic:spPr>
+                </pic:pic>
+              </a:graphicData>
+            </a:graphic>
+          </wp:inline>
+        </w:drawing>
+      </w:r>
     </w:p>
     <w:p>
       <w:pPr>
@@ -9445,15 +9732,7 @@
           <w:sz w:val="24"/>
           <w:szCs w:val="24"/>
         </w:rPr>
-        <w:t xml:space="preserve"> </w:t>
-      </w:r>
-      <w:r>
-        <w:rPr>
-          <w:rFonts w:asciiTheme="minorHAnsi" w:hAnsiTheme="minorHAnsi"/>
-          <w:sz w:val="24"/>
-          <w:szCs w:val="24"/>
-        </w:rPr>
-        <w:t xml:space="preserve">e Final: </w:t>
+        <w:t xml:space="preserve"> e Final: </w:t>
       </w:r>
       <w:proofErr w:type="spellStart"/>
       <w:r>
@@ -9882,8 +10161,8 @@
       </w:pPr>
     </w:p>
     <w:sectPr>
-      <w:headerReference w:type="default" r:id="rId8"/>
-      <w:footerReference w:type="default" r:id="rId9"/>
+      <w:headerReference w:type="default" r:id="rId10"/>
+      <w:footerReference w:type="default" r:id="rId11"/>
       <w:endnotePr>
         <w:numFmt w:val="decimal"/>
       </w:endnotePr>

</xml_diff>